<commit_message>
Class variables and Class methods
</commit_message>
<xml_diff>
--- a/Python Concepts.docx
+++ b/Python Concepts.docx
@@ -3,147 +3,300 @@
 <w:document xmlns:wpc="http://schemas.microsoft.com/office/word/2010/wordprocessingCanvas" xmlns:cx="http://schemas.microsoft.com/office/drawing/2014/chartex" xmlns:cx1="http://schemas.microsoft.com/office/drawing/2015/9/8/chartex" xmlns:cx2="http://schemas.microsoft.com/office/drawing/2015/10/21/chartex" xmlns:cx3="http://schemas.microsoft.com/office/drawing/2016/5/9/chartex" xmlns:cx4="http://schemas.microsoft.com/office/drawing/2016/5/10/chartex" xmlns:cx5="http://schemas.microsoft.com/office/drawing/2016/5/11/chartex" xmlns:cx6="http://schemas.microsoft.com/office/drawing/2016/5/12/chartex" xmlns:cx7="http://schemas.microsoft.com/office/drawing/2016/5/13/chartex" xmlns:cx8="http://schemas.microsoft.com/office/drawing/2016/5/14/chartex" xmlns:mc="http://schemas.openxmlformats.org/markup-compatibility/2006" xmlns:aink="http://schemas.microsoft.com/office/drawing/2016/ink" xmlns:am3d="http://schemas.microsoft.com/office/drawing/2017/model3d" xmlns:o="urn:schemas-microsoft-com:office:office" xmlns:r="http://schemas.openxmlformats.org/officeDocument/2006/relationships" xmlns:m="http://schemas.openxmlformats.org/officeDocument/2006/math" xmlns:v="urn:schemas-microsoft-com:vml" xmlns:wp14="http://schemas.microsoft.com/office/word/2010/wordprocessingDrawing" xmlns:wp="http://schemas.openxmlformats.org/drawingml/2006/wordprocessingDrawing" xmlns:w10="urn:schemas-microsoft-com:office:word" xmlns:w="http://schemas.openxmlformats.org/wordprocessingml/2006/main" xmlns:w14="http://schemas.microsoft.com/office/word/2010/wordml" xmlns:w15="http://schemas.microsoft.com/office/word/2012/wordml" xmlns:w16cex="http://schemas.microsoft.com/office/word/2018/wordml/cex" xmlns:w16cid="http://schemas.microsoft.com/office/word/2016/wordml/cid" xmlns:w16="http://schemas.microsoft.com/office/word/2018/wordml" xmlns:w16sdtdh="http://schemas.microsoft.com/office/word/2020/wordml/sdtdatahash" xmlns:w16se="http://schemas.microsoft.com/office/word/2015/wordml/symex" xmlns:wpg="http://schemas.microsoft.com/office/word/2010/wordprocessingGroup" xmlns:wpi="http://schemas.microsoft.com/office/word/2010/wordprocessingInk" xmlns:wne="http://schemas.microsoft.com/office/word/2006/wordml" xmlns:wps="http://schemas.microsoft.com/office/word/2010/wordprocessingShape" mc:Ignorable="w14 w15 w16se w16cid w16 w16cex w16sdtdh wp14">
   <w:body>
     <w:p>
-      <w:r>
-        <w:t>Apart from below: Questions on project and project experiences:</w:t>
+      <w:pPr>
+        <w:rPr>
+          <w:b/>
+          <w:bCs/>
+        </w:rPr>
+      </w:pPr>
+      <w:r>
+        <w:rPr>
+          <w:b/>
+          <w:bCs/>
+        </w:rPr>
+        <w:t>Object Oriented programming:</w:t>
+      </w:r>
+    </w:p>
+    <w:p>
+      <w:r>
+        <w:rPr>
+          <w:b/>
+          <w:bCs/>
+        </w:rPr>
+        <w:t>Class</w:t>
+      </w:r>
+      <w:r>
+        <w:t>:</w:t>
+      </w:r>
+    </w:p>
+    <w:p>
+      <w:r>
+        <w:rPr>
+          <w:b/>
+          <w:bCs/>
+        </w:rPr>
+        <w:t>Classes</w:t>
+      </w:r>
+      <w:r>
+        <w:t xml:space="preserve"> - </w:t>
+      </w:r>
+      <w:r>
+        <w:t xml:space="preserve">Logically group data and functions and make us easy to reuse and easy to build </w:t>
+      </w:r>
+      <w:r>
+        <w:t>i.e</w:t>
+      </w:r>
+      <w:r>
+        <w:t>.,</w:t>
+      </w:r>
+      <w:r>
+        <w:t xml:space="preserve"> add or remove.</w:t>
       </w:r>
     </w:p>
     <w:p/>
     <w:p>
       <w:r>
-        <w:t>Basic Python Questions:</w:t>
-      </w:r>
-    </w:p>
-    <w:p>
-      <w:r>
-        <w:t>1. Difference between List and tuple</w:t>
-      </w:r>
-    </w:p>
-    <w:p>
-      <w:r>
-        <w:t>2. l = [32,43,32,55,66,21]. Get Max values</w:t>
-      </w:r>
-    </w:p>
-    <w:p>
-      <w:r>
-        <w:t>3. a = [(1,2</w:t>
-      </w:r>
-      <w:proofErr w:type="gramStart"/>
-      <w:r>
-        <w:t>),(</w:t>
-      </w:r>
-      <w:proofErr w:type="gramEnd"/>
-      <w:r>
-        <w:t xml:space="preserve">3,4),(5,6)] </w:t>
-      </w:r>
-    </w:p>
-    <w:p>
-      <w:r>
-        <w:t xml:space="preserve">   b = a</w:t>
-      </w:r>
-    </w:p>
-    <w:p>
-      <w:r>
-        <w:t xml:space="preserve">   </w:t>
-      </w:r>
-      <w:proofErr w:type="gramStart"/>
-      <w:r>
-        <w:t>b[</w:t>
-      </w:r>
-      <w:proofErr w:type="gramEnd"/>
-      <w:r>
-        <w:t xml:space="preserve">1] = (7,8). Then b </w:t>
-      </w:r>
-      <w:proofErr w:type="gramStart"/>
-      <w:r>
-        <w:t>= ?</w:t>
-      </w:r>
-      <w:proofErr w:type="gramEnd"/>
-      <w:r>
-        <w:t xml:space="preserve"> and a = ?</w:t>
-      </w:r>
-    </w:p>
-    <w:p>
-      <w:r>
-        <w:t>4. Decorators - Why and how we use?</w:t>
-      </w:r>
-    </w:p>
-    <w:p>
-      <w:r>
-        <w:t>5. Exception Handling - Explain try, except, else, finally keywords.</w:t>
-      </w:r>
-    </w:p>
-    <w:p/>
-    <w:p>
-      <w:r>
-        <w:t>OOP Python questions:</w:t>
-      </w:r>
-    </w:p>
-    <w:p>
-      <w:r>
-        <w:t xml:space="preserve">1. Class method and </w:t>
-      </w:r>
-      <w:proofErr w:type="spellStart"/>
-      <w:r>
-        <w:t>Satic</w:t>
-      </w:r>
-      <w:proofErr w:type="spellEnd"/>
-      <w:r>
-        <w:t xml:space="preserve"> method</w:t>
-      </w:r>
-    </w:p>
-    <w:p>
-      <w:r>
-        <w:t>2. Inheritance - There are class A B C and Same function F1 in all 3 classes. There is class D which inherits A B C. Then if we call f1 from D then which f1 will be called from which class?</w:t>
+        <w:rPr>
+          <w:b/>
+          <w:bCs/>
+        </w:rPr>
+        <w:t>Initialisation/constructor method</w:t>
+      </w:r>
+      <w:r>
+        <w:t>:</w:t>
+      </w:r>
+    </w:p>
+    <w:p>
+      <w:r>
+        <w:rPr>
+          <w:b/>
+          <w:bCs/>
+        </w:rPr>
+        <w:t>__int__ method</w:t>
+      </w:r>
+      <w:r>
+        <w:t xml:space="preserve"> – This </w:t>
+      </w:r>
+      <w:proofErr w:type="spellStart"/>
+      <w:r>
+        <w:t>dunder</w:t>
+      </w:r>
+      <w:proofErr w:type="spellEnd"/>
+      <w:r>
+        <w:t xml:space="preserve">/Special/magic method helps in declaring the attributes for each instance. Instead of declaring them each time. </w:t>
+      </w:r>
+    </w:p>
+    <w:p>
+      <w:r>
+        <w:rPr>
+          <w:b/>
+          <w:bCs/>
+        </w:rPr>
+        <w:t>Example</w:t>
+      </w:r>
+      <w:r>
+        <w:t xml:space="preserve">: </w:t>
+      </w:r>
+    </w:p>
+    <w:p>
+      <w:r>
+        <w:t>emp1.fname = “</w:t>
+      </w:r>
+      <w:proofErr w:type="spellStart"/>
+      <w:r>
+        <w:t>adi</w:t>
+      </w:r>
+      <w:proofErr w:type="spellEnd"/>
+      <w:r>
+        <w:t>”</w:t>
+      </w:r>
+    </w:p>
+    <w:p>
+      <w:r>
+        <w:t>emp1.lname = “</w:t>
+      </w:r>
+      <w:proofErr w:type="spellStart"/>
+      <w:r>
+        <w:t>koth</w:t>
+      </w:r>
+      <w:proofErr w:type="spellEnd"/>
+      <w:r>
+        <w:t>”</w:t>
+      </w:r>
+    </w:p>
+    <w:p>
+      <w:r>
+        <w:t>emp2.fname = “</w:t>
+      </w:r>
+      <w:proofErr w:type="spellStart"/>
+      <w:r>
+        <w:t>kav</w:t>
+      </w:r>
+      <w:proofErr w:type="spellEnd"/>
+      <w:r>
+        <w:t>”</w:t>
+      </w:r>
+    </w:p>
+    <w:p>
+      <w:r>
+        <w:t>emp2.lname = “</w:t>
+      </w:r>
+      <w:proofErr w:type="spellStart"/>
+      <w:r>
+        <w:t>koth</w:t>
+      </w:r>
+      <w:proofErr w:type="spellEnd"/>
+      <w:r>
+        <w:t>”</w:t>
+      </w:r>
+    </w:p>
+    <w:p>
+      <w:r>
+        <w:t>So instead of assigning values each time for each employee. We can use __</w:t>
+      </w:r>
+      <w:proofErr w:type="spellStart"/>
+      <w:r>
+        <w:t>init</w:t>
+      </w:r>
+      <w:proofErr w:type="spellEnd"/>
+      <w:r>
+        <w:t>__ method as instance for each employee attributes declaration.</w:t>
+      </w:r>
+    </w:p>
+    <w:p>
+      <w:r>
+        <w:t xml:space="preserve"> </w:t>
       </w:r>
     </w:p>
     <w:p/>
     <w:p/>
     <w:p>
       <w:r>
-        <w:t>Pandas Questions:</w:t>
-      </w:r>
-    </w:p>
-    <w:p>
-      <w:r>
-        <w:t xml:space="preserve">1. Using pandas how to define empty </w:t>
-      </w:r>
-      <w:proofErr w:type="spellStart"/>
-      <w:r>
-        <w:t>dataframe</w:t>
-      </w:r>
-      <w:proofErr w:type="spellEnd"/>
-    </w:p>
-    <w:p>
-      <w:r>
-        <w:t xml:space="preserve">2. How to remove duplicate rows from </w:t>
-      </w:r>
-      <w:proofErr w:type="spellStart"/>
-      <w:r>
-        <w:t>dataframe</w:t>
-      </w:r>
-      <w:proofErr w:type="spellEnd"/>
-      <w:r>
-        <w:t xml:space="preserve"> using pandas</w:t>
-      </w:r>
-    </w:p>
-    <w:p>
-      <w:r>
-        <w:t xml:space="preserve">3. How to remove duplicate/get unique values from column in </w:t>
-      </w:r>
-      <w:proofErr w:type="spellStart"/>
-      <w:proofErr w:type="gramStart"/>
-      <w:r>
-        <w:t>dataframe</w:t>
-      </w:r>
-      <w:proofErr w:type="spellEnd"/>
-      <w:r>
-        <w:t>(</w:t>
-      </w:r>
-      <w:proofErr w:type="gramEnd"/>
-      <w:r>
-        <w:t>Pandas)</w:t>
-      </w:r>
-    </w:p>
+        <w:t># Initializing Class</w:t>
+      </w:r>
+    </w:p>
+    <w:p>
+      <w:r>
+        <w:t xml:space="preserve">    def __</w:t>
+      </w:r>
+      <w:proofErr w:type="spellStart"/>
+      <w:r>
+        <w:t>init</w:t>
+      </w:r>
+      <w:proofErr w:type="spellEnd"/>
+      <w:r>
+        <w:t xml:space="preserve">__(self, </w:t>
+      </w:r>
+      <w:proofErr w:type="spellStart"/>
+      <w:r>
+        <w:t>fname</w:t>
+      </w:r>
+      <w:proofErr w:type="spellEnd"/>
+      <w:r>
+        <w:t xml:space="preserve">, </w:t>
+      </w:r>
+      <w:proofErr w:type="spellStart"/>
+      <w:r>
+        <w:t>lname</w:t>
+      </w:r>
+      <w:proofErr w:type="spellEnd"/>
+      <w:r>
+        <w:t>, pay):</w:t>
+      </w:r>
+    </w:p>
+    <w:p>
+      <w:r>
+        <w:t xml:space="preserve">        # Instance </w:t>
+      </w:r>
+      <w:proofErr w:type="spellStart"/>
+      <w:r>
+        <w:t>Attibutes</w:t>
+      </w:r>
+      <w:proofErr w:type="spellEnd"/>
+      <w:r>
+        <w:t>/variables</w:t>
+      </w:r>
+    </w:p>
+    <w:p>
+      <w:r>
+        <w:t xml:space="preserve">        </w:t>
+      </w:r>
+      <w:proofErr w:type="spellStart"/>
+      <w:r>
+        <w:t>self.fname</w:t>
+      </w:r>
+      <w:proofErr w:type="spellEnd"/>
+      <w:r>
+        <w:t xml:space="preserve"> = </w:t>
+      </w:r>
+      <w:proofErr w:type="spellStart"/>
+      <w:r>
+        <w:t>fname</w:t>
+      </w:r>
+      <w:proofErr w:type="spellEnd"/>
+    </w:p>
+    <w:p>
+      <w:r>
+        <w:t xml:space="preserve">        </w:t>
+      </w:r>
+      <w:proofErr w:type="spellStart"/>
+      <w:r>
+        <w:t>self.lname</w:t>
+      </w:r>
+      <w:proofErr w:type="spellEnd"/>
+      <w:r>
+        <w:t xml:space="preserve"> = </w:t>
+      </w:r>
+      <w:proofErr w:type="spellStart"/>
+      <w:r>
+        <w:t>lname</w:t>
+      </w:r>
+      <w:proofErr w:type="spellEnd"/>
+    </w:p>
+    <w:p>
+      <w:r>
+        <w:t xml:space="preserve">        </w:t>
+      </w:r>
+      <w:proofErr w:type="spellStart"/>
+      <w:r>
+        <w:t>self.pay</w:t>
+      </w:r>
+      <w:proofErr w:type="spellEnd"/>
+      <w:r>
+        <w:t xml:space="preserve">   = pay</w:t>
+      </w:r>
+    </w:p>
+    <w:p>
+      <w:r>
+        <w:t xml:space="preserve">        </w:t>
+      </w:r>
+      <w:proofErr w:type="spellStart"/>
+      <w:r>
+        <w:t>self.email</w:t>
+      </w:r>
+      <w:proofErr w:type="spellEnd"/>
+      <w:r>
+        <w:t xml:space="preserve"> = </w:t>
+      </w:r>
+      <w:proofErr w:type="spellStart"/>
+      <w:r>
+        <w:t>fname</w:t>
+      </w:r>
+      <w:proofErr w:type="spellEnd"/>
+      <w:r>
+        <w:t xml:space="preserve"> + "." + </w:t>
+      </w:r>
+      <w:proofErr w:type="spellStart"/>
+      <w:r>
+        <w:t>lname</w:t>
+      </w:r>
+      <w:proofErr w:type="spellEnd"/>
+      <w:r>
+        <w:t xml:space="preserve"> + "@company.com"</w:t>
+      </w:r>
+    </w:p>
+    <w:p/>
+    <w:p/>
     <w:sectPr>
       <w:pgSz w:w="11906" w:h="16838"/>
       <w:pgMar w:top="1440" w:right="1440" w:bottom="1440" w:left="1440" w:header="708" w:footer="708" w:gutter="0"/>

</xml_diff>